<commit_message>
Update document with additional explanations
</commit_message>
<xml_diff>
--- a/Create-Update-Delete-AAD-PK-Vulnerability-Scanning-App.docx
+++ b/Create-Update-Delete-AAD-PK-Vulnerability-Scanning-App.docx
@@ -3,58 +3,204 @@
 <w:document xmlns:wpc="http://schemas.microsoft.com/office/word/2010/wordprocessingCanvas" xmlns:cx="http://schemas.microsoft.com/office/drawing/2014/chartex" xmlns:cx1="http://schemas.microsoft.com/office/drawing/2015/9/8/chartex" xmlns:cx2="http://schemas.microsoft.com/office/drawing/2015/10/21/chartex" xmlns:cx3="http://schemas.microsoft.com/office/drawing/2016/5/9/chartex" xmlns:cx4="http://schemas.microsoft.com/office/drawing/2016/5/10/chartex" xmlns:cx5="http://schemas.microsoft.com/office/drawing/2016/5/11/chartex" xmlns:cx6="http://schemas.microsoft.com/office/drawing/2016/5/12/chartex" xmlns:cx7="http://schemas.microsoft.com/office/drawing/2016/5/13/chartex" xmlns:cx8="http://schemas.microsoft.com/office/drawing/2016/5/14/chartex" xmlns:mc="http://schemas.openxmlformats.org/markup-compatibility/2006" xmlns:aink="http://schemas.microsoft.com/office/drawing/2016/ink" xmlns:am3d="http://schemas.microsoft.com/office/drawing/2017/model3d" xmlns:o="urn:schemas-microsoft-com:office:office" xmlns:oel="http://schemas.microsoft.com/office/2019/extlst" xmlns:r="http://schemas.openxmlformats.org/officeDocument/2006/relationships" xmlns:m="http://schemas.openxmlformats.org/officeDocument/2006/math" xmlns:v="urn:schemas-microsoft-com:vml" xmlns:wp14="http://schemas.microsoft.com/office/word/2010/wordprocessingDrawing" xmlns:wp="http://schemas.openxmlformats.org/drawingml/2006/wordprocessingDrawing" xmlns:w10="urn:schemas-microsoft-com:office:word" xmlns:w="http://schemas.openxmlformats.org/wordprocessingml/2006/main" xmlns:w14="http://schemas.microsoft.com/office/word/2010/wordml" xmlns:w15="http://schemas.microsoft.com/office/word/2012/wordml" xmlns:w16cex="http://schemas.microsoft.com/office/word/2018/wordml/cex" xmlns:w16cid="http://schemas.microsoft.com/office/word/2016/wordml/cid" xmlns:w16="http://schemas.microsoft.com/office/word/2018/wordml" xmlns:w16sdtdh="http://schemas.microsoft.com/office/word/2020/wordml/sdtdatahash" xmlns:w16se="http://schemas.microsoft.com/office/word/2015/wordml/symex" xmlns:wpg="http://schemas.microsoft.com/office/word/2010/wordprocessingGroup" xmlns:wpi="http://schemas.microsoft.com/office/word/2010/wordprocessingInk" xmlns:wne="http://schemas.microsoft.com/office/word/2006/wordml" xmlns:wps="http://schemas.microsoft.com/office/word/2010/wordprocessingShape" mc:Ignorable="w14 w15 w16se w16cid w16 w16cex w16sdtdh wp14">
   <w:body>
     <w:p>
+      <w:pPr>
+        <w:rPr>
+          <w:lang w:val="en-US"/>
+        </w:rPr>
+      </w:pPr>
+      <w:r>
+        <w:rPr>
+          <w:lang w:val="en-US"/>
+        </w:rPr>
+        <w:t>BELOW:</w:t>
+      </w:r>
+    </w:p>
+    <w:p>
+      <w:pPr>
+        <w:pStyle w:val="ListParagraph"/>
+        <w:numPr>
+          <w:ilvl w:val="0"/>
+          <w:numId w:val="1"/>
+        </w:numPr>
+        <w:rPr>
+          <w:lang w:val="en-US"/>
+        </w:rPr>
+      </w:pPr>
+      <w:r>
+        <w:rPr>
+          <w:i/>
+          <w:iCs/>
+          <w:lang w:val="en-US"/>
+        </w:rPr>
+        <w:t>Command</w:t>
+      </w:r>
+      <w:r>
+        <w:rPr>
+          <w:lang w:val="en-US"/>
+        </w:rPr>
+        <w:t>:</w:t>
+      </w:r>
+    </w:p>
+    <w:p>
+      <w:pPr>
+        <w:pStyle w:val="ListParagraph"/>
+        <w:numPr>
+          <w:ilvl w:val="1"/>
+          <w:numId w:val="1"/>
+        </w:numPr>
+        <w:rPr>
+          <w:lang w:val="en-US"/>
+        </w:rPr>
+      </w:pPr>
+      <w:r>
+        <w:rPr>
+          <w:lang w:val="en-US"/>
+        </w:rPr>
+        <w:t>.\Create-Update-Delete-AAD-PK-Vulnerability-Scanning-App.ps1 -</w:t>
+      </w:r>
+      <w:proofErr w:type="spellStart"/>
+      <w:r>
+        <w:rPr>
+          <w:lang w:val="en-US"/>
+        </w:rPr>
+        <w:t>aadTenantFQDN</w:t>
+      </w:r>
+      <w:proofErr w:type="spellEnd"/>
+      <w:r>
+        <w:rPr>
+          <w:lang w:val="en-US"/>
+        </w:rPr>
+        <w:t xml:space="preserve"> XXX.ONMICROSOFT.COM -</w:t>
+      </w:r>
+      <w:proofErr w:type="spellStart"/>
+      <w:r>
+        <w:rPr>
+          <w:lang w:val="en-US"/>
+        </w:rPr>
+        <w:t>appRegDisplayName</w:t>
+      </w:r>
+      <w:proofErr w:type="spellEnd"/>
+      <w:r>
+        <w:rPr>
+          <w:lang w:val="en-US"/>
+        </w:rPr>
+        <w:t xml:space="preserve"> "IAMTEC: App - </w:t>
+      </w:r>
+      <w:proofErr w:type="spellStart"/>
+      <w:r>
+        <w:rPr>
+          <w:lang w:val="en-US"/>
+        </w:rPr>
+        <w:t>Semperis</w:t>
+      </w:r>
+      <w:proofErr w:type="spellEnd"/>
+      <w:r>
+        <w:rPr>
+          <w:lang w:val="en-US"/>
+        </w:rPr>
+        <w:t xml:space="preserve"> Purple Knight" -</w:t>
+      </w:r>
+      <w:proofErr w:type="spellStart"/>
+      <w:r>
+        <w:rPr>
+          <w:lang w:val="en-US"/>
+        </w:rPr>
+        <w:t>createOrUpdateApp</w:t>
+      </w:r>
+      <w:proofErr w:type="spellEnd"/>
+      <w:r>
+        <w:rPr>
+          <w:lang w:val="en-US"/>
+        </w:rPr>
+        <w:t xml:space="preserve"> -</w:t>
+      </w:r>
+      <w:proofErr w:type="spellStart"/>
+      <w:r>
+        <w:rPr>
+          <w:lang w:val="en-US"/>
+        </w:rPr>
+        <w:t>updateAPIPerms</w:t>
+      </w:r>
+      <w:proofErr w:type="spellEnd"/>
+      <w:r>
+        <w:rPr>
+          <w:lang w:val="en-US"/>
+        </w:rPr>
+        <w:t xml:space="preserve"> -</w:t>
+      </w:r>
+      <w:proofErr w:type="spellStart"/>
+      <w:r>
+        <w:rPr>
+          <w:lang w:val="en-US"/>
+        </w:rPr>
+        <w:t>createClientSecret</w:t>
+      </w:r>
+      <w:proofErr w:type="spellEnd"/>
+    </w:p>
+    <w:p>
+      <w:pPr>
+        <w:pStyle w:val="ListParagraph"/>
+        <w:numPr>
+          <w:ilvl w:val="0"/>
+          <w:numId w:val="1"/>
+        </w:numPr>
+        <w:rPr>
+          <w:lang w:val="en-US"/>
+        </w:rPr>
+      </w:pPr>
+      <w:r>
+        <w:rPr>
+          <w:lang w:val="en-US"/>
+        </w:rPr>
+        <w:t>Purple Knight Vulnerability Scanning App In AAD ALREADY Exists</w:t>
+      </w:r>
+    </w:p>
+    <w:p>
+      <w:pPr>
+        <w:pStyle w:val="ListParagraph"/>
+        <w:numPr>
+          <w:ilvl w:val="0"/>
+          <w:numId w:val="1"/>
+        </w:numPr>
+        <w:rPr>
+          <w:lang w:val="en-US"/>
+        </w:rPr>
+      </w:pPr>
+      <w:r>
+        <w:rPr>
+          <w:lang w:val="en-US"/>
+        </w:rPr>
+        <w:t>API Permissions Are Being Updated, And Consented</w:t>
+      </w:r>
+    </w:p>
+    <w:p>
+      <w:pPr>
+        <w:pStyle w:val="ListParagraph"/>
+        <w:numPr>
+          <w:ilvl w:val="0"/>
+          <w:numId w:val="1"/>
+        </w:numPr>
+        <w:rPr>
+          <w:lang w:val="en-US"/>
+        </w:rPr>
+      </w:pPr>
+      <w:r>
+        <w:rPr>
+          <w:lang w:val="en-US"/>
+        </w:rPr>
+        <w:t>New Short Lived Client Secret Is Being Created In AAD For The App And Displayed On Screen</w:t>
+      </w:r>
+    </w:p>
+    <w:p>
       <w:r>
         <w:rPr>
           <w:noProof/>
         </w:rPr>
         <w:drawing>
-          <wp:inline distT="0" distB="0" distL="0" distR="0" wp14:anchorId="65BC67D5" wp14:editId="07E836F7">
-            <wp:extent cx="8679815" cy="5731510"/>
-            <wp:effectExtent l="0" t="0" r="6985" b="2540"/>
+          <wp:inline distT="0" distB="0" distL="0" distR="0" wp14:anchorId="65BC67D5" wp14:editId="7F3C9022">
+            <wp:extent cx="6120000" cy="4041197"/>
+            <wp:effectExtent l="0" t="0" r="0" b="0"/>
             <wp:docPr id="1" name="Picture 1"/>
-            <wp:cNvGraphicFramePr>
-              <a:graphicFrameLocks xmlns:a="http://schemas.openxmlformats.org/drawingml/2006/main" noChangeAspect="1"/>
-            </wp:cNvGraphicFramePr>
-            <a:graphic xmlns:a="http://schemas.openxmlformats.org/drawingml/2006/main">
-              <a:graphicData uri="http://schemas.openxmlformats.org/drawingml/2006/picture">
-                <pic:pic xmlns:pic="http://schemas.openxmlformats.org/drawingml/2006/picture">
-                  <pic:nvPicPr>
-                    <pic:cNvPr id="1" name=""/>
-                    <pic:cNvPicPr/>
-                  </pic:nvPicPr>
-                  <pic:blipFill>
-                    <a:blip r:embed="rId4"/>
-                    <a:stretch>
-                      <a:fillRect/>
-                    </a:stretch>
-                  </pic:blipFill>
-                  <pic:spPr>
-                    <a:xfrm>
-                      <a:off x="0" y="0"/>
-                      <a:ext cx="8679815" cy="5731510"/>
-                    </a:xfrm>
-                    <a:prstGeom prst="rect">
-                      <a:avLst/>
-                    </a:prstGeom>
-                  </pic:spPr>
-                </pic:pic>
-              </a:graphicData>
-            </a:graphic>
-          </wp:inline>
-        </w:drawing>
-      </w:r>
-    </w:p>
-    <w:p>
-      <w:r>
-        <w:rPr>
-          <w:noProof/>
-        </w:rPr>
-        <w:lastRenderedPageBreak/>
-        <w:drawing>
-          <wp:inline distT="0" distB="0" distL="0" distR="0" wp14:anchorId="0B9BDA4E" wp14:editId="329094C2">
-            <wp:extent cx="8863330" cy="4253230"/>
-            <wp:effectExtent l="0" t="0" r="0" b="0"/>
-            <wp:docPr id="3" name="Picture 3"/>
             <wp:cNvGraphicFramePr>
               <a:graphicFrameLocks xmlns:a="http://schemas.openxmlformats.org/drawingml/2006/main" noChangeAspect="1"/>
             </wp:cNvGraphicFramePr>
@@ -74,7 +220,7 @@
                   <pic:spPr>
                     <a:xfrm>
                       <a:off x="0" y="0"/>
-                      <a:ext cx="8863330" cy="4253230"/>
+                      <a:ext cx="6120000" cy="4041197"/>
                     </a:xfrm>
                     <a:prstGeom prst="rect">
                       <a:avLst/>
@@ -90,17 +236,174 @@
         <w:br w:type="page"/>
       </w:r>
     </w:p>
-    <w:p/>
+    <w:p>
+      <w:pPr>
+        <w:rPr>
+          <w:lang w:val="en-US"/>
+        </w:rPr>
+      </w:pPr>
+      <w:r>
+        <w:rPr>
+          <w:lang w:val="en-US"/>
+        </w:rPr>
+        <w:lastRenderedPageBreak/>
+        <w:t>BELOW:</w:t>
+      </w:r>
+    </w:p>
+    <w:p>
+      <w:pPr>
+        <w:pStyle w:val="ListParagraph"/>
+        <w:numPr>
+          <w:ilvl w:val="0"/>
+          <w:numId w:val="1"/>
+        </w:numPr>
+        <w:rPr>
+          <w:lang w:val="en-US"/>
+        </w:rPr>
+      </w:pPr>
+      <w:r>
+        <w:rPr>
+          <w:i/>
+          <w:iCs/>
+          <w:lang w:val="en-US"/>
+        </w:rPr>
+        <w:t>Command</w:t>
+      </w:r>
+      <w:r>
+        <w:rPr>
+          <w:lang w:val="en-US"/>
+        </w:rPr>
+        <w:t>:</w:t>
+      </w:r>
+    </w:p>
+    <w:p>
+      <w:pPr>
+        <w:pStyle w:val="ListParagraph"/>
+        <w:numPr>
+          <w:ilvl w:val="1"/>
+          <w:numId w:val="1"/>
+        </w:numPr>
+        <w:rPr>
+          <w:lang w:val="en-US"/>
+        </w:rPr>
+      </w:pPr>
+      <w:r>
+        <w:rPr>
+          <w:lang w:val="en-US"/>
+        </w:rPr>
+        <w:t>.\Create-Update-Delete-AAD-PK-Vulnerability-Scanning-App.ps1 -</w:t>
+      </w:r>
+      <w:proofErr w:type="spellStart"/>
+      <w:r>
+        <w:rPr>
+          <w:lang w:val="en-US"/>
+        </w:rPr>
+        <w:t>aadTenantFQDN</w:t>
+      </w:r>
+      <w:proofErr w:type="spellEnd"/>
+      <w:r>
+        <w:rPr>
+          <w:lang w:val="en-US"/>
+        </w:rPr>
+        <w:t xml:space="preserve"> XXX.ONMICROSOFT.COM -</w:t>
+      </w:r>
+      <w:proofErr w:type="spellStart"/>
+      <w:r>
+        <w:rPr>
+          <w:lang w:val="en-US"/>
+        </w:rPr>
+        <w:t>appRegDisplayName</w:t>
+      </w:r>
+      <w:proofErr w:type="spellEnd"/>
+      <w:r>
+        <w:rPr>
+          <w:lang w:val="en-US"/>
+        </w:rPr>
+        <w:t xml:space="preserve"> "IAMTEC: App - </w:t>
+      </w:r>
+      <w:proofErr w:type="spellStart"/>
+      <w:r>
+        <w:rPr>
+          <w:lang w:val="en-US"/>
+        </w:rPr>
+        <w:t>Semperis</w:t>
+      </w:r>
+      <w:proofErr w:type="spellEnd"/>
+      <w:r>
+        <w:rPr>
+          <w:lang w:val="en-US"/>
+        </w:rPr>
+        <w:t xml:space="preserve"> Purple Knight" -</w:t>
+      </w:r>
+      <w:proofErr w:type="spellStart"/>
+      <w:r>
+        <w:rPr>
+          <w:lang w:val="en-US"/>
+        </w:rPr>
+        <w:t>createOrUpdateApp</w:t>
+      </w:r>
+      <w:proofErr w:type="spellEnd"/>
+      <w:r>
+        <w:rPr>
+          <w:lang w:val="en-US"/>
+        </w:rPr>
+        <w:t xml:space="preserve"> -</w:t>
+      </w:r>
+      <w:proofErr w:type="spellStart"/>
+      <w:r>
+        <w:rPr>
+          <w:lang w:val="en-US"/>
+        </w:rPr>
+        <w:t>createClientSecret</w:t>
+      </w:r>
+      <w:proofErr w:type="spellEnd"/>
+    </w:p>
+    <w:p>
+      <w:pPr>
+        <w:pStyle w:val="ListParagraph"/>
+        <w:numPr>
+          <w:ilvl w:val="0"/>
+          <w:numId w:val="1"/>
+        </w:numPr>
+        <w:rPr>
+          <w:lang w:val="en-US"/>
+        </w:rPr>
+      </w:pPr>
+      <w:r>
+        <w:rPr>
+          <w:lang w:val="en-US"/>
+        </w:rPr>
+        <w:t>Purple Knight Vulnerability Scanning App In AAD ALREADY Exists</w:t>
+      </w:r>
+    </w:p>
+    <w:p>
+      <w:pPr>
+        <w:pStyle w:val="ListParagraph"/>
+        <w:numPr>
+          <w:ilvl w:val="0"/>
+          <w:numId w:val="1"/>
+        </w:numPr>
+        <w:rPr>
+          <w:lang w:val="en-US"/>
+        </w:rPr>
+      </w:pPr>
+      <w:r>
+        <w:rPr>
+          <w:lang w:val="en-US"/>
+        </w:rPr>
+        <w:t>New Short Lived Client Secret Is Being Created In AAD For The App And Displayed On Screen</w:t>
+      </w:r>
+    </w:p>
     <w:p>
       <w:r>
         <w:rPr>
           <w:noProof/>
         </w:rPr>
         <w:drawing>
-          <wp:inline distT="0" distB="0" distL="0" distR="0" wp14:anchorId="53C62A50" wp14:editId="12E316CA">
-            <wp:extent cx="8863330" cy="3372485"/>
+          <wp:inline distT="0" distB="0" distL="0" distR="0" wp14:anchorId="0B9BDA4E" wp14:editId="7B2B7AA6">
+            <wp:extent cx="6120000" cy="2936792"/>
             <wp:effectExtent l="0" t="0" r="0" b="0"/>
-            <wp:docPr id="2" name="Picture 2"/>
+            <wp:docPr id="3" name="Picture 3"/>
             <wp:cNvGraphicFramePr>
               <a:graphicFrameLocks xmlns:a="http://schemas.openxmlformats.org/drawingml/2006/main" noChangeAspect="1"/>
             </wp:cNvGraphicFramePr>
@@ -120,7 +423,7 @@
                   <pic:spPr>
                     <a:xfrm>
                       <a:off x="0" y="0"/>
-                      <a:ext cx="8863330" cy="3372485"/>
+                      <a:ext cx="6120000" cy="2936792"/>
                     </a:xfrm>
                     <a:prstGeom prst="rect">
                       <a:avLst/>
@@ -139,16 +442,171 @@
       </w:r>
     </w:p>
     <w:p>
+      <w:pPr>
+        <w:rPr>
+          <w:lang w:val="en-US"/>
+        </w:rPr>
+      </w:pPr>
+      <w:r>
+        <w:rPr>
+          <w:lang w:val="en-US"/>
+        </w:rPr>
+        <w:lastRenderedPageBreak/>
+        <w:t>BELOW:</w:t>
+      </w:r>
+    </w:p>
+    <w:p>
+      <w:pPr>
+        <w:pStyle w:val="ListParagraph"/>
+        <w:numPr>
+          <w:ilvl w:val="0"/>
+          <w:numId w:val="1"/>
+        </w:numPr>
+        <w:rPr>
+          <w:lang w:val="en-US"/>
+        </w:rPr>
+      </w:pPr>
+      <w:r>
+        <w:rPr>
+          <w:i/>
+          <w:iCs/>
+          <w:lang w:val="en-US"/>
+        </w:rPr>
+        <w:t>Command</w:t>
+      </w:r>
+      <w:r>
+        <w:rPr>
+          <w:lang w:val="en-US"/>
+        </w:rPr>
+        <w:t>:</w:t>
+      </w:r>
+    </w:p>
+    <w:p>
+      <w:pPr>
+        <w:pStyle w:val="ListParagraph"/>
+        <w:numPr>
+          <w:ilvl w:val="1"/>
+          <w:numId w:val="1"/>
+        </w:numPr>
+        <w:rPr>
+          <w:lang w:val="en-US"/>
+        </w:rPr>
+      </w:pPr>
+      <w:r>
+        <w:rPr>
+          <w:lang w:val="en-US"/>
+        </w:rPr>
+        <w:t>.\Create-Update-Delete-AAD-PK-Vulnerability-Scanning-App.ps1 -</w:t>
+      </w:r>
+      <w:proofErr w:type="spellStart"/>
+      <w:r>
+        <w:rPr>
+          <w:lang w:val="en-US"/>
+        </w:rPr>
+        <w:t>aadTenantFQDN</w:t>
+      </w:r>
+      <w:proofErr w:type="spellEnd"/>
+      <w:r>
+        <w:rPr>
+          <w:lang w:val="en-US"/>
+        </w:rPr>
+        <w:t xml:space="preserve"> XXX.ONMICROSOFT.COM -</w:t>
+      </w:r>
+      <w:proofErr w:type="spellStart"/>
+      <w:r>
+        <w:rPr>
+          <w:lang w:val="en-US"/>
+        </w:rPr>
+        <w:t>appRegDisplayName</w:t>
+      </w:r>
+      <w:proofErr w:type="spellEnd"/>
+      <w:r>
+        <w:rPr>
+          <w:lang w:val="en-US"/>
+        </w:rPr>
+        <w:t xml:space="preserve"> "</w:t>
+      </w:r>
+      <w:r>
+        <w:rPr>
+          <w:lang w:val="en-US"/>
+        </w:rPr>
+        <w:t xml:space="preserve">IAMTEC: App - </w:t>
+      </w:r>
+      <w:proofErr w:type="spellStart"/>
+      <w:r>
+        <w:rPr>
+          <w:lang w:val="en-US"/>
+        </w:rPr>
+        <w:t>Semperis</w:t>
+      </w:r>
+      <w:proofErr w:type="spellEnd"/>
+      <w:r>
+        <w:rPr>
+          <w:lang w:val="en-US"/>
+        </w:rPr>
+        <w:t xml:space="preserve"> Purple Knight" -</w:t>
+      </w:r>
+      <w:proofErr w:type="spellStart"/>
+      <w:r>
+        <w:rPr>
+          <w:lang w:val="en-US"/>
+        </w:rPr>
+        <w:t>deleteApp</w:t>
+      </w:r>
+      <w:proofErr w:type="spellEnd"/>
+    </w:p>
+    <w:p>
+      <w:pPr>
+        <w:pStyle w:val="ListParagraph"/>
+        <w:numPr>
+          <w:ilvl w:val="0"/>
+          <w:numId w:val="1"/>
+        </w:numPr>
+        <w:rPr>
+          <w:lang w:val="en-US"/>
+        </w:rPr>
+      </w:pPr>
+      <w:r>
+        <w:rPr>
+          <w:lang w:val="en-US"/>
+        </w:rPr>
+        <w:t xml:space="preserve">Deleting The </w:t>
+      </w:r>
+      <w:r>
+        <w:rPr>
+          <w:lang w:val="en-US"/>
+        </w:rPr>
+        <w:t xml:space="preserve">Purple Knight Vulnerability Scanning App </w:t>
+      </w:r>
+      <w:r>
+        <w:rPr>
+          <w:lang w:val="en-US"/>
+        </w:rPr>
+        <w:t>From</w:t>
+      </w:r>
+      <w:r>
+        <w:rPr>
+          <w:lang w:val="en-US"/>
+        </w:rPr>
+        <w:t xml:space="preserve"> AA</w:t>
+      </w:r>
+      <w:r>
+        <w:rPr>
+          <w:lang w:val="en-US"/>
+        </w:rPr>
+        <w:t>D</w:t>
+      </w:r>
+    </w:p>
+    <w:p>
       <w:r>
         <w:rPr>
           <w:noProof/>
         </w:rPr>
-        <w:lastRenderedPageBreak/>
         <w:drawing>
-          <wp:inline distT="0" distB="0" distL="0" distR="0" wp14:anchorId="052C0BE7" wp14:editId="05D14A41">
-            <wp:extent cx="6268720" cy="5731510"/>
-            <wp:effectExtent l="0" t="0" r="0" b="2540"/>
-            <wp:docPr id="4" name="Picture 4"/>
+          <wp:inline distT="0" distB="0" distL="0" distR="0" wp14:anchorId="53C62A50" wp14:editId="7C97B224">
+            <wp:extent cx="6120000" cy="2328652"/>
+            <wp:effectExtent l="0" t="0" r="0" b="0"/>
+            <wp:docPr id="2" name="Picture 2"/>
             <wp:cNvGraphicFramePr>
               <a:graphicFrameLocks xmlns:a="http://schemas.openxmlformats.org/drawingml/2006/main" noChangeAspect="1"/>
             </wp:cNvGraphicFramePr>
@@ -168,6 +626,54 @@
                   <pic:spPr>
                     <a:xfrm>
                       <a:off x="0" y="0"/>
+                      <a:ext cx="6120000" cy="2328652"/>
+                    </a:xfrm>
+                    <a:prstGeom prst="rect">
+                      <a:avLst/>
+                    </a:prstGeom>
+                  </pic:spPr>
+                </pic:pic>
+              </a:graphicData>
+            </a:graphic>
+          </wp:inline>
+        </w:drawing>
+      </w:r>
+    </w:p>
+    <w:p>
+      <w:r>
+        <w:br w:type="page"/>
+      </w:r>
+    </w:p>
+    <w:p>
+      <w:r>
+        <w:rPr>
+          <w:noProof/>
+        </w:rPr>
+        <w:lastRenderedPageBreak/>
+        <w:drawing>
+          <wp:inline distT="0" distB="0" distL="0" distR="0" wp14:anchorId="052C0BE7" wp14:editId="05D14A41">
+            <wp:extent cx="6268720" cy="5731510"/>
+            <wp:effectExtent l="0" t="0" r="0" b="2540"/>
+            <wp:docPr id="4" name="Picture 4"/>
+            <wp:cNvGraphicFramePr>
+              <a:graphicFrameLocks xmlns:a="http://schemas.openxmlformats.org/drawingml/2006/main" noChangeAspect="1"/>
+            </wp:cNvGraphicFramePr>
+            <a:graphic xmlns:a="http://schemas.openxmlformats.org/drawingml/2006/main">
+              <a:graphicData uri="http://schemas.openxmlformats.org/drawingml/2006/picture">
+                <pic:pic xmlns:pic="http://schemas.openxmlformats.org/drawingml/2006/picture">
+                  <pic:nvPicPr>
+                    <pic:cNvPr id="1" name=""/>
+                    <pic:cNvPicPr/>
+                  </pic:nvPicPr>
+                  <pic:blipFill>
+                    <a:blip r:embed="rId8"/>
+                    <a:stretch>
+                      <a:fillRect/>
+                    </a:stretch>
+                  </pic:blipFill>
+                  <pic:spPr>
+                    <a:xfrm>
+                      <a:off x="0" y="0"/>
                       <a:ext cx="6268720" cy="5731510"/>
                     </a:xfrm>
                     <a:prstGeom prst="rect">
@@ -191,6 +697,126 @@
 </w:document>
 </file>
 
+<file path=word/numbering.xml><?xml version="1.0" encoding="utf-8"?>
+<w:numbering xmlns:wpc="http://schemas.microsoft.com/office/word/2010/wordprocessingCanvas" xmlns:cx="http://schemas.microsoft.com/office/drawing/2014/chartex" xmlns:cx1="http://schemas.microsoft.com/office/drawing/2015/9/8/chartex" xmlns:cx2="http://schemas.microsoft.com/office/drawing/2015/10/21/chartex" xmlns:cx3="http://schemas.microsoft.com/office/drawing/2016/5/9/chartex" xmlns:cx4="http://schemas.microsoft.com/office/drawing/2016/5/10/chartex" xmlns:cx5="http://schemas.microsoft.com/office/drawing/2016/5/11/chartex" xmlns:cx6="http://schemas.microsoft.com/office/drawing/2016/5/12/chartex" xmlns:cx7="http://schemas.microsoft.com/office/drawing/2016/5/13/chartex" xmlns:cx8="http://schemas.microsoft.com/office/drawing/2016/5/14/chartex" xmlns:mc="http://schemas.openxmlformats.org/markup-compatibility/2006" xmlns:aink="http://schemas.microsoft.com/office/drawing/2016/ink" xmlns:am3d="http://schemas.microsoft.com/office/drawing/2017/model3d" xmlns:o="urn:schemas-microsoft-com:office:office" xmlns:oel="http://schemas.microsoft.com/office/2019/extlst" xmlns:r="http://schemas.openxmlformats.org/officeDocument/2006/relationships" xmlns:m="http://schemas.openxmlformats.org/officeDocument/2006/math" xmlns:v="urn:schemas-microsoft-com:vml" xmlns:wp14="http://schemas.microsoft.com/office/word/2010/wordprocessingDrawing" xmlns:wp="http://schemas.openxmlformats.org/drawingml/2006/wordprocessingDrawing" xmlns:w10="urn:schemas-microsoft-com:office:word" xmlns:w="http://schemas.openxmlformats.org/wordprocessingml/2006/main" xmlns:w14="http://schemas.microsoft.com/office/word/2010/wordml" xmlns:w15="http://schemas.microsoft.com/office/word/2012/wordml" xmlns:w16cex="http://schemas.microsoft.com/office/word/2018/wordml/cex" xmlns:w16cid="http://schemas.microsoft.com/office/word/2016/wordml/cid" xmlns:w16="http://schemas.microsoft.com/office/word/2018/wordml" xmlns:w16sdtdh="http://schemas.microsoft.com/office/word/2020/wordml/sdtdatahash" xmlns:w16se="http://schemas.microsoft.com/office/word/2015/wordml/symex" xmlns:wpg="http://schemas.microsoft.com/office/word/2010/wordprocessingGroup" xmlns:wpi="http://schemas.microsoft.com/office/word/2010/wordprocessingInk" xmlns:wne="http://schemas.microsoft.com/office/word/2006/wordml" xmlns:wps="http://schemas.microsoft.com/office/word/2010/wordprocessingShape" mc:Ignorable="w14 w15 w16se w16cid w16 w16cex w16sdtdh wp14">
+  <w:abstractNum w:abstractNumId="0" w15:restartNumberingAfterBreak="0">
+    <w:nsid w:val="2FFC1808"/>
+    <w:multiLevelType w:val="hybridMultilevel"/>
+    <w:tmpl w:val="0BB452D2"/>
+    <w:lvl w:ilvl="0" w:tplc="55BEE080">
+      <w:numFmt w:val="bullet"/>
+      <w:lvlText w:val=""/>
+      <w:lvlJc w:val="left"/>
+      <w:pPr>
+        <w:ind w:left="720" w:hanging="360"/>
+      </w:pPr>
+      <w:rPr>
+        <w:rFonts w:ascii="Symbol" w:eastAsiaTheme="minorHAnsi" w:hAnsi="Symbol" w:cstheme="minorBidi" w:hint="default"/>
+      </w:rPr>
+    </w:lvl>
+    <w:lvl w:ilvl="1" w:tplc="04090003">
+      <w:start w:val="1"/>
+      <w:numFmt w:val="bullet"/>
+      <w:lvlText w:val="o"/>
+      <w:lvlJc w:val="left"/>
+      <w:pPr>
+        <w:ind w:left="1440" w:hanging="360"/>
+      </w:pPr>
+      <w:rPr>
+        <w:rFonts w:ascii="Courier New" w:hAnsi="Courier New" w:cs="Courier New" w:hint="default"/>
+      </w:rPr>
+    </w:lvl>
+    <w:lvl w:ilvl="2" w:tplc="04090005" w:tentative="1">
+      <w:start w:val="1"/>
+      <w:numFmt w:val="bullet"/>
+      <w:lvlText w:val=""/>
+      <w:lvlJc w:val="left"/>
+      <w:pPr>
+        <w:ind w:left="2160" w:hanging="360"/>
+      </w:pPr>
+      <w:rPr>
+        <w:rFonts w:ascii="Wingdings" w:hAnsi="Wingdings" w:hint="default"/>
+      </w:rPr>
+    </w:lvl>
+    <w:lvl w:ilvl="3" w:tplc="04090001" w:tentative="1">
+      <w:start w:val="1"/>
+      <w:numFmt w:val="bullet"/>
+      <w:lvlText w:val=""/>
+      <w:lvlJc w:val="left"/>
+      <w:pPr>
+        <w:ind w:left="2880" w:hanging="360"/>
+      </w:pPr>
+      <w:rPr>
+        <w:rFonts w:ascii="Symbol" w:hAnsi="Symbol" w:hint="default"/>
+      </w:rPr>
+    </w:lvl>
+    <w:lvl w:ilvl="4" w:tplc="04090003" w:tentative="1">
+      <w:start w:val="1"/>
+      <w:numFmt w:val="bullet"/>
+      <w:lvlText w:val="o"/>
+      <w:lvlJc w:val="left"/>
+      <w:pPr>
+        <w:ind w:left="3600" w:hanging="360"/>
+      </w:pPr>
+      <w:rPr>
+        <w:rFonts w:ascii="Courier New" w:hAnsi="Courier New" w:cs="Courier New" w:hint="default"/>
+      </w:rPr>
+    </w:lvl>
+    <w:lvl w:ilvl="5" w:tplc="04090005" w:tentative="1">
+      <w:start w:val="1"/>
+      <w:numFmt w:val="bullet"/>
+      <w:lvlText w:val=""/>
+      <w:lvlJc w:val="left"/>
+      <w:pPr>
+        <w:ind w:left="4320" w:hanging="360"/>
+      </w:pPr>
+      <w:rPr>
+        <w:rFonts w:ascii="Wingdings" w:hAnsi="Wingdings" w:hint="default"/>
+      </w:rPr>
+    </w:lvl>
+    <w:lvl w:ilvl="6" w:tplc="04090001" w:tentative="1">
+      <w:start w:val="1"/>
+      <w:numFmt w:val="bullet"/>
+      <w:lvlText w:val=""/>
+      <w:lvlJc w:val="left"/>
+      <w:pPr>
+        <w:ind w:left="5040" w:hanging="360"/>
+      </w:pPr>
+      <w:rPr>
+        <w:rFonts w:ascii="Symbol" w:hAnsi="Symbol" w:hint="default"/>
+      </w:rPr>
+    </w:lvl>
+    <w:lvl w:ilvl="7" w:tplc="04090003" w:tentative="1">
+      <w:start w:val="1"/>
+      <w:numFmt w:val="bullet"/>
+      <w:lvlText w:val="o"/>
+      <w:lvlJc w:val="left"/>
+      <w:pPr>
+        <w:ind w:left="5760" w:hanging="360"/>
+      </w:pPr>
+      <w:rPr>
+        <w:rFonts w:ascii="Courier New" w:hAnsi="Courier New" w:cs="Courier New" w:hint="default"/>
+      </w:rPr>
+    </w:lvl>
+    <w:lvl w:ilvl="8" w:tplc="04090005" w:tentative="1">
+      <w:start w:val="1"/>
+      <w:numFmt w:val="bullet"/>
+      <w:lvlText w:val=""/>
+      <w:lvlJc w:val="left"/>
+      <w:pPr>
+        <w:ind w:left="6480" w:hanging="360"/>
+      </w:pPr>
+      <w:rPr>
+        <w:rFonts w:ascii="Wingdings" w:hAnsi="Wingdings" w:hint="default"/>
+      </w:rPr>
+    </w:lvl>
+  </w:abstractNum>
+  <w:num w:numId="1" w16cid:durableId="92480665">
+    <w:abstractNumId w:val="0"/>
+  </w:num>
+</w:numbering>
+</file>
+
 <file path=word/styles.xml><?xml version="1.0" encoding="utf-8"?>
 <w:styles xmlns:mc="http://schemas.openxmlformats.org/markup-compatibility/2006" xmlns:r="http://schemas.openxmlformats.org/officeDocument/2006/relationships" xmlns:w="http://schemas.openxmlformats.org/wordprocessingml/2006/main" xmlns:w14="http://schemas.microsoft.com/office/word/2010/wordml" xmlns:w15="http://schemas.microsoft.com/office/word/2012/wordml" xmlns:w16cex="http://schemas.microsoft.com/office/word/2018/wordml/cex" xmlns:w16cid="http://schemas.microsoft.com/office/word/2016/wordml/cid" xmlns:w16="http://schemas.microsoft.com/office/word/2018/wordml" xmlns:w16sdtdh="http://schemas.microsoft.com/office/word/2020/wordml/sdtdatahash" xmlns:w16se="http://schemas.microsoft.com/office/word/2015/wordml/symex" mc:Ignorable="w14 w15 w16se w16cid w16 w16cex w16sdtdh">
   <w:docDefaults>
@@ -199,7 +825,7 @@
         <w:rFonts w:asciiTheme="minorHAnsi" w:eastAsiaTheme="minorHAnsi" w:hAnsiTheme="minorHAnsi" w:cstheme="minorBidi"/>
         <w:sz w:val="22"/>
         <w:szCs w:val="22"/>
-        <w:lang w:val="en-NL" w:eastAsia="en-US" w:bidi="ar-SA"/>
+        <w:lang w:eastAsia="en-US" w:bidi="ar-SA"/>
       </w:rPr>
     </w:rPrDefault>
     <w:pPrDefault>
@@ -617,6 +1243,17 @@
     <w:semiHidden/>
     <w:unhideWhenUsed/>
   </w:style>
+  <w:style w:type="paragraph" w:styleId="ListParagraph">
+    <w:name w:val="List Paragraph"/>
+    <w:basedOn w:val="Normal"/>
+    <w:uiPriority w:val="34"/>
+    <w:qFormat/>
+    <w:rsid w:val="00D01EA5"/>
+    <w:pPr>
+      <w:ind w:left="720"/>
+      <w:contextualSpacing/>
+    </w:pPr>
+  </w:style>
 </w:styles>
 </file>
 

</xml_diff>